<commit_message>
added in developed/developing column.  started rerunning the developed figures and rmarkdown
</commit_message>
<xml_diff>
--- a/writing/gya-survey-report_global_developed.docx
+++ b/writing/gya-survey-report_global_developed.docx
@@ -80,7 +80,7 @@
         <w:br w:type="textWrapping"/>
       </w:r>
       <w:r>
-        <w:t xml:space="preserve">We developed and ran a quantitative online survey to query researchers about their perceptions of, and experiences with, funding for fundamental research. An important aim of the survey was to provide an understanding researcher's personal experiences and outlook on the research funding landscape. We had an excellent response to the survey, with over xxxx researchers completing it, suggesting that fundamental research funding is a high priority topic for researchers. Herein, we detail the survey questions and results.</w:t>
+        <w:t xml:space="preserve">We developed and ran a quantitative online survey to query researchers about their perceptions of, and experiences with, funding for fundamental research. An important aim of the survey was to provide an understanding researcher’s personal experiences and outlook on the research funding landscape. We had an excellent response to the survey, with over xxxx researchers completing it, suggesting that fundamental research funding is a high priority topic for researchers. Herein, we detail the survey questions and results.</w:t>
       </w:r>
     </w:p>
     <w:p>
@@ -103,7 +103,7 @@
         <w:br w:type="textWrapping"/>
       </w:r>
       <w:r>
-        <w:t xml:space="preserve">The survey was open to researchers from all disciplines (e.g. science, social sciences, humanities, engineering, medicine) and career stages, with the proviso that they had some experience applying for research funding. The survey gathered detailed information in four major areas: 1) the types of research the scholars conduct (fundamental, use-inspired, applied), 2) the extent of external partnerships in their research, 3) their grant success rates, and 4) how important they perceive fundamental research is to the federal government and its future prospects in . The survey also enquired how each of these factors have changed over time for the researchers. Finally, the survey gathered basic information from each respondent about gender, discipline, career stage and the year their PhD was obtained. The full survey is provided in Appendix 2.</w:t>
+        <w:t xml:space="preserve">The survey was open to researchers from all disciplines (e.g. science, social sciences, humanities, engineering, medicine) and career stages, with the proviso that they had some experience applying for research funding. The survey gathered detailed information in four major areas: 1) the types of research the scholars conduct (fundamental, use-inspired, applied), 2) the extent of external partnerships in their research, 3) their grant success rates, and 4) how important they perceive fundamental research is to the federal government and its future prospects in . The survey also enquired how each of these factors have changed over time for the researchers. Finally, the survey gathered basic information from each respondent about gender, discipline, career stage and the year their PhD was obtained. The full survey is provided in Appendix 2.</w:t>
       </w:r>
     </w:p>
     <w:p>
@@ -147,7 +147,7 @@
         <w:br w:type="textWrapping"/>
       </w:r>
       <w:r>
-        <w:t xml:space="preserve">In total, 2584 researchers from developed countries completed the online survey. Of these, almost xxxxx were male (72%) and xxxxx were female (28%); xxxx proportion either did not input their gender or selected other. xxxx of the survey respondents (92%) were either senior academics (63%), defined as those researchers with more than ten years experience applying for research grants since completion of their PhD, or early career academics (28%) (Figure 4.1). xxxxx also came from post-doctoral researchers (5%), non-academic researchers (2%), or those who did not indicate their career stage (0.4%).</w:t>
+        <w:t xml:space="preserve">In total, 2640 researchers from developed countries completed the online survey. Of these, almost xxxxx were male (72%) and xxxxx were female (28%); xxxx proportion either did not input their gender or selected other. xxxx of the survey respondents (92%) were either senior academics (64%), defined as those researchers with more than ten years experience applying for research grants since completion of their PhD, or early career academics (28%) (Figure 4.1). xxxxx also came from post-doctoral researchers (5%), non-academic researchers (2%), or those who did not indicate their career stage (0.4%).</w:t>
       </w:r>
     </w:p>
     <w:p>
@@ -167,7 +167,7 @@
           <wp:inline>
             <wp:extent cx="5334000" cy="1524000"/>
             <wp:effectExtent b="0" l="0" r="0" t="0"/>
-            <wp:docPr descr="Figure 4.1 Number of survey respondents from developed nations by career stage" id="1" name="Picture"/>
+            <wp:docPr descr="Figure 4.1 Number of survey respondents from developed nations by career stage" title="" id="1" name="Picture"/>
             <a:graphic>
               <a:graphicData uri="http://schemas.openxmlformats.org/drawingml/2006/picture">
                 <pic:pic>
@@ -222,7 +222,7 @@
           <wp:inline>
             <wp:extent cx="5334000" cy="1524000"/>
             <wp:effectExtent b="0" l="0" r="0" t="0"/>
-            <wp:docPr descr="Figure 4.2 survey responses by field of research" id="1" name="Picture"/>
+            <wp:docPr descr="Figure 4.2 survey responses by field of research" title="" id="1" name="Picture"/>
             <a:graphic>
               <a:graphicData uri="http://schemas.openxmlformats.org/drawingml/2006/picture">
                 <pic:pic>
@@ -277,7 +277,7 @@
           <wp:inline>
             <wp:extent cx="5334000" cy="4267200"/>
             <wp:effectExtent b="0" l="0" r="0" t="0"/>
-            <wp:docPr descr="Figure 4.3 Respondents type of research describe in proportal amounts of fundamental, use-inspired and applied research. Reseachers were questioned about the percentage of funding allocated to Fundamental, Use-inspired or Applied research in the past and in their current research." id="1" name="Picture"/>
+            <wp:docPr descr="Figure 4.3 Respondents type of research describe in proportal amounts of fundamental, use-inspired and applied research. Reseachers were questioned about the percentage of funding allocated to Fundamental, Use-inspired or Applied research in the past and in their current research." title="" id="1" name="Picture"/>
             <a:graphic>
               <a:graphicData uri="http://schemas.openxmlformats.org/drawingml/2006/picture">
                 <pic:pic>
@@ -332,7 +332,7 @@
           <wp:inline>
             <wp:extent cx="5334000" cy="4267200"/>
             <wp:effectExtent b="0" l="0" r="0" t="0"/>
-            <wp:docPr descr="Figure 4.3 (different layout) Respondents type of research describe in proportal amounts of fundamental, use-inspired and applied research. Reseachers were questioned about the percentage of funding allocated to Fundamental, Use-inspired or Applied research in the past and in their current research." id="1" name="Picture"/>
+            <wp:docPr descr="Figure 4.3 (different layout) Respondents type of research describe in proportal amounts of fundamental, use-inspired and applied research. Reseachers were questioned about the percentage of funding allocated to Fundamental, Use-inspired or Applied research in the past and in their current research." title="" id="1" name="Picture"/>
             <a:graphic>
               <a:graphicData uri="http://schemas.openxmlformats.org/drawingml/2006/picture">
                 <pic:pic>
@@ -387,7 +387,7 @@
           <wp:inline>
             <wp:extent cx="5334000" cy="2133600"/>
             <wp:effectExtent b="0" l="0" r="0" t="0"/>
-            <wp:docPr descr="Figure 4.4a&amp;b Change in research type proportions and the reasons. Researchers were asked to answer yes, no, or can't comment on if their type of research had changed in the last 10 years and to select what reasons for the change applied to them." id="1" name="Picture"/>
+            <wp:docPr descr="Figure 4.4a&amp;b Change in research type proportions and the reasons. Researchers were asked to answer yes, no, or can’t comment on if their type of research had changed in the last 10 years and to select what reasons for the change applied to them." title="" id="1" name="Picture"/>
             <a:graphic>
               <a:graphicData uri="http://schemas.openxmlformats.org/drawingml/2006/picture">
                 <pic:pic>
@@ -430,7 +430,7 @@
         <w:pStyle w:val="ImageCaption"/>
       </w:pPr>
       <w:r>
-        <w:t xml:space="preserve">Figure 4.4a&amp;b Change in research type proportions and the reasons. Researchers were asked to answer yes, no, or can't comment on if their type of research had changed in the last 10 years and to select what reasons for the change applied to them.</w:t>
+        <w:t xml:space="preserve">Figure 4.4a&amp;b Change in research type proportions and the reasons. Researchers were asked to answer yes, no, or can’t comment on if their type of research had changed in the last 10 years and to select what reasons for the change applied to them.</w:t>
       </w:r>
     </w:p>
     <w:p>
@@ -442,7 +442,7 @@
           <wp:inline>
             <wp:extent cx="5334000" cy="2133600"/>
             <wp:effectExtent b="0" l="0" r="0" t="0"/>
-            <wp:docPr descr="Figure 4.5 View of change in proportion of research. Researchers were asked how they viewed the change in the type of research they conduct/supervise." id="1" name="Picture"/>
+            <wp:docPr descr="Figure 4.5 View of change in proportion of research. Researchers were asked how they viewed the change in the type of research they conduct/supervise." title="" id="1" name="Picture"/>
             <a:graphic>
               <a:graphicData uri="http://schemas.openxmlformats.org/drawingml/2006/picture">
                 <pic:pic>
@@ -497,7 +497,7 @@
           <wp:inline>
             <wp:extent cx="5334000" cy="4267200"/>
             <wp:effectExtent b="0" l="0" r="0" t="0"/>
-            <wp:docPr descr="Figure 4.6 Current vs past level of partnership outside of academia. Researchers indicated the level of partnership that their current and past (10 years ago) research program had outside of academia)." id="1" name="Picture"/>
+            <wp:docPr descr="Figure 4.6 Current vs past level of partnership outside of academia. Researchers indicated the level of partnership that their current and past (10 years ago) research program had outside of academia)." title="" id="1" name="Picture"/>
             <a:graphic>
               <a:graphicData uri="http://schemas.openxmlformats.org/drawingml/2006/picture">
                 <pic:pic>
@@ -552,7 +552,7 @@
           <wp:inline>
             <wp:extent cx="5334000" cy="4267200"/>
             <wp:effectExtent b="0" l="0" r="0" t="0"/>
-            <wp:docPr descr="Figure 4.7a&amp;b Did it change and reasons for change in level of external research partnerships over the past decade." id="1" name="Picture"/>
+            <wp:docPr descr="Figure 4.7a&amp;b Did it change and reasons for change in level of external research partnerships over the past decade." title="" id="1" name="Picture"/>
             <a:graphic>
               <a:graphicData uri="http://schemas.openxmlformats.org/drawingml/2006/picture">
                 <pic:pic>
@@ -607,7 +607,7 @@
           <wp:inline>
             <wp:extent cx="5334000" cy="4267200"/>
             <wp:effectExtent b="0" l="0" r="0" t="0"/>
-            <wp:docPr descr="Figure 4.8 View of change in external partnerships. Researchers were asked how they viewed the change in the level of partnership with external groups." id="1" name="Picture"/>
+            <wp:docPr descr="Figure 4.8 View of change in external partnerships. Researchers were asked how they viewed the change in the level of partnership with external groups." title="" id="1" name="Picture"/>
             <a:graphic>
               <a:graphicData uri="http://schemas.openxmlformats.org/drawingml/2006/picture">
                 <pic:pic>
@@ -662,7 +662,7 @@
           <wp:inline>
             <wp:extent cx="5334000" cy="12801600"/>
             <wp:effectExtent b="0" l="0" r="0" t="0"/>
-            <wp:docPr descr="Fig. 4.9 Number of research grant applications by research category in 2006-2010 and 2011-2015." id="1" name="Picture"/>
+            <wp:docPr descr="Fig. 4.9 Number of research grant applications by research category in 2006-2010 and 2011-2015." title="" id="1" name="Picture"/>
             <a:graphic>
               <a:graphicData uri="http://schemas.openxmlformats.org/drawingml/2006/picture">
                 <pic:pic>
@@ -717,7 +717,7 @@
           <wp:inline>
             <wp:extent cx="5334000" cy="4267200"/>
             <wp:effectExtent b="0" l="0" r="0" t="0"/>
-            <wp:docPr descr="Fig 4.10 Research grant application success over the past 10 years. Researchers were asked to estimate the percentage of their research grant applications that were successful in 2006-2010 and in 2011-2015. Respondents also had the choice to answer No need for applications for this research type." id="1" name="Picture"/>
+            <wp:docPr descr="Fig 4.10 Research grant application success over the past 10 years. Researchers were asked to estimate the percentage of their research grant applications that were successful in 2006-2010 and in 2011-2015. Respondents also had the choice to answer No need for applications for this research type." title="" id="1" name="Picture"/>
             <a:graphic>
               <a:graphicData uri="http://schemas.openxmlformats.org/drawingml/2006/picture">
                 <pic:pic>
@@ -772,7 +772,7 @@
           <wp:inline>
             <wp:extent cx="5334000" cy="4267200"/>
             <wp:effectExtent b="0" l="0" r="0" t="0"/>
-            <wp:docPr descr="Fig 4.11 Change in grant success rates over the past 10 years. Researchers were asked if they thought that grant sucecss rates have changed in the past 10 years for each research category." id="1" name="Picture"/>
+            <wp:docPr descr="Fig 4.11 Change in grant success rates over the past 10 years. Researchers were asked if they thought that grant sucecss rates have changed in the past 10 years for each research category." title="" id="1" name="Picture"/>
             <a:graphic>
               <a:graphicData uri="http://schemas.openxmlformats.org/drawingml/2006/picture">
                 <pic:pic>
@@ -827,7 +827,7 @@
           <wp:inline>
             <wp:extent cx="5334000" cy="4267200"/>
             <wp:effectExtent b="0" l="0" r="0" t="0"/>
-            <wp:docPr descr="Fig 4.12 Importance of practical application of research over the past 10 years. Researchers were asked how important it was to suggest practical applications of their research to ensure that the grant was successful in 2006-2010 and in 2011-2015." id="1" name="Picture"/>
+            <wp:docPr descr="Fig 4.12 Importance of practical application of research over the past 10 years. Researchers were asked how important it was to suggest practical applications of their research to ensure that the grant was successful in 2006-2010 and in 2011-2015." title="" id="1" name="Picture"/>
             <a:graphic>
               <a:graphicData uri="http://schemas.openxmlformats.org/drawingml/2006/picture">
                 <pic:pic>
@@ -882,7 +882,7 @@
           <wp:inline>
             <wp:extent cx="5334000" cy="4267200"/>
             <wp:effectExtent b="0" l="0" r="0" t="0"/>
-            <wp:docPr descr="Fig 4.13 Importance of including partners from for-profit or non-governmental sectors in grant success. Researchers were asked how important it was to include external partnerships in their research to ensure that the grant was successful in 2006-2010 and in 2011-2015." id="1" name="Picture"/>
+            <wp:docPr descr="Fig 4.13 Importance of including partners from for-profit or non-governmental sectors in grant success. Researchers were asked how important it was to include external partnerships in their research to ensure that the grant was successful in 2006-2010 and in 2011-2015." title="" id="1" name="Picture"/>
             <a:graphic>
               <a:graphicData uri="http://schemas.openxmlformats.org/drawingml/2006/picture">
                 <pic:pic>
@@ -937,7 +937,7 @@
           <wp:inline>
             <wp:extent cx="5334000" cy="4267200"/>
             <wp:effectExtent b="0" l="0" r="0" t="0"/>
-            <wp:docPr descr="Fig 4.14 Distribution of research funding over the past 10 years. Researchers were asked to estimate the distribution of their research funding sources in 2006-2010 and 2011-2015." id="1" name="Picture"/>
+            <wp:docPr descr="Fig 4.14 Distribution of research funding over the past 10 years. Researchers were asked to estimate the distribution of their research funding sources in 2006-2010 and 2011-2015." title="" id="1" name="Picture"/>
             <a:graphic>
               <a:graphicData uri="http://schemas.openxmlformats.org/drawingml/2006/picture">
                 <pic:pic>
@@ -979,7 +979,7 @@
           <wp:inline>
             <wp:extent cx="5334000" cy="4267200"/>
             <wp:effectExtent b="0" l="0" r="0" t="0"/>
-            <wp:docPr descr="Fig 4.14 Distribution of research funding over the past 10 years. Researchers were asked to estimate the distribution of their research funding sources in 2006-2010 and 2011-2015." id="1" name="Picture"/>
+            <wp:docPr descr="Fig 4.14 Distribution of research funding over the past 10 years. Researchers were asked to estimate the distribution of their research funding sources in 2006-2010 and 2011-2015." title="" id="1" name="Picture"/>
             <a:graphic>
               <a:graphicData uri="http://schemas.openxmlformats.org/drawingml/2006/picture">
                 <pic:pic>
@@ -1026,7 +1026,7 @@
           <wp:inline>
             <wp:extent cx="5334000" cy="4267200"/>
             <wp:effectExtent b="0" l="0" r="0" t="0"/>
-            <wp:docPr descr="Fig 4.15 Perceived importance of fundamental research to their government. Researchers were asked how important they thought fundamental research was to the their government. Responses were/were not significantly different between genders." id="1" name="Picture"/>
+            <wp:docPr descr="Fig 4.15 Perceived importance of fundamental research to their government. Researchers were asked how important they thought fundamental research was to the their government. Responses were/were not significantly different between genders." title="" id="1" name="Picture"/>
             <a:graphic>
               <a:graphicData uri="http://schemas.openxmlformats.org/drawingml/2006/picture">
                 <pic:pic>
@@ -1081,7 +1081,7 @@
           <wp:inline>
             <wp:extent cx="5334000" cy="4267200"/>
             <wp:effectExtent b="0" l="0" r="0" t="0"/>
-            <wp:docPr descr="Fig 4.16 Perceived change in research priority by their government. Researchers were asked whether any types of research had become higher priority for the their government. Responses were/were not significantly different between genders." id="1" name="Picture"/>
+            <wp:docPr descr="Fig 4.16 Perceived change in research priority by their government. Researchers were asked whether any types of research had become higher priority for the their government. Responses were/were not significantly different between genders." title="" id="1" name="Picture"/>
             <a:graphic>
               <a:graphicData uri="http://schemas.openxmlformats.org/drawingml/2006/picture">
                 <pic:pic>
@@ -1136,7 +1136,7 @@
           <wp:inline>
             <wp:extent cx="5334000" cy="4267200"/>
             <wp:effectExtent b="0" l="0" r="0" t="0"/>
-            <wp:docPr descr="Fig 4.17 Anticipated change in research funding in next five years. Researchers were asked whether the availability of research funding would change in the next five years." id="1" name="Picture"/>
+            <wp:docPr descr="Fig 4.17 Anticipated change in research funding in next five years. Researchers were asked whether the availability of research funding would change in the next five years." title="" id="1" name="Picture"/>
             <a:graphic>
               <a:graphicData uri="http://schemas.openxmlformats.org/drawingml/2006/picture">
                 <pic:pic>
@@ -1191,7 +1191,7 @@
           <wp:inline>
             <wp:extent cx="5334000" cy="4267200"/>
             <wp:effectExtent b="0" l="0" r="0" t="0"/>
-            <wp:docPr descr="Fig 4.18 Effect of change in research funding on research careers of next generation. Researchers were asked if they though that changes in funding availability would influence the likelihood of the next generation pursuing careers in research. Responses were/were not significantly different between genders." id="1" name="Picture"/>
+            <wp:docPr descr="Fig 4.18 Effect of change in research funding on research careers of next generation. Researchers were asked if they though that changes in funding availability would influence the likelihood of the next generation pursuing careers in research. Responses were/were not significantly different between genders." title="" id="1" name="Picture"/>
             <a:graphic>
               <a:graphicData uri="http://schemas.openxmlformats.org/drawingml/2006/picture">
                 <pic:pic>
@@ -1345,7 +1345,7 @@
     </w:lvl>
   </w:abstractNum>
   <w:abstractNum w:abstractNumId="990">
-    <w:nsid w:val="bdfbb493"/>
+    <w:nsid w:val="e9fd93d6"/>
     <w:multiLevelType w:val="multilevel"/>
     <w:lvl w:ilvl="0">
       <w:numFmt w:val="bullet"/>

</xml_diff>